<commit_message>
Main Challenges of Machine Learning
</commit_message>
<xml_diff>
--- a/part-one/chapter1/Exercises.docx
+++ b/part-one/chapter1/Exercises.docx
@@ -7969,9 +7969,149 @@
       <w:r>
         <w:rPr>
           <w:rFonts w:eastAsia="MinionPro-Regular" w:cstheme="minorHAnsi"/>
+        </w:rPr>
+        <w:t>In short, since your main task is to select a learning algorithm and train it on some</w:t>
+      </w:r>
+      <w:r>
+        <w:rPr>
+          <w:rFonts w:eastAsia="MinionPro-Regular" w:cstheme="minorHAnsi"/>
+          <w:lang w:val="en-US"/>
+        </w:rPr>
+        <w:t xml:space="preserve"> </w:t>
+      </w:r>
+      <w:r>
+        <w:rPr>
+          <w:rFonts w:eastAsia="MinionPro-Regular" w:cstheme="minorHAnsi"/>
+        </w:rPr>
+        <w:t xml:space="preserve">data, the two things that can go wrong are </w:t>
+      </w:r>
+      <w:r>
+        <w:rPr>
+          <w:rFonts w:eastAsia="MinionPro-Regular" w:cstheme="minorHAnsi"/>
+          <w:b/>
+          <w:bCs/>
+          <w:u w:val="single"/>
+        </w:rPr>
+        <w:t>“bad algorithm”</w:t>
+      </w:r>
+      <w:r>
+        <w:rPr>
+          <w:rFonts w:eastAsia="MinionPro-Regular" w:cstheme="minorHAnsi"/>
+        </w:rPr>
+        <w:t xml:space="preserve"> and </w:t>
+      </w:r>
+      <w:r>
+        <w:rPr>
+          <w:rFonts w:eastAsia="MinionPro-Regular" w:cstheme="minorHAnsi"/>
+          <w:b/>
+          <w:bCs/>
+          <w:u w:val="single"/>
+        </w:rPr>
+        <w:t>“bad data.”</w:t>
+      </w:r>
+    </w:p>
+    <w:p>
+      <w:pPr>
+        <w:autoSpaceDE w:val="0"/>
+        <w:autoSpaceDN w:val="0"/>
+        <w:adjustRightInd w:val="0"/>
+        <w:spacing w:after="0" w:line="240" w:lineRule="auto"/>
+        <w:jc w:val="both"/>
+        <w:rPr>
+          <w:rFonts w:eastAsia="MinionPro-Regular" w:cstheme="minorHAnsi"/>
+        </w:rPr>
+      </w:pPr>
+    </w:p>
+    <w:p>
+      <w:pPr>
+        <w:pStyle w:val="ListParagraph"/>
+        <w:numPr>
+          <w:ilvl w:val="0"/>
+          <w:numId w:val="14"/>
+        </w:numPr>
+        <w:autoSpaceDE w:val="0"/>
+        <w:autoSpaceDN w:val="0"/>
+        <w:adjustRightInd w:val="0"/>
+        <w:spacing w:after="0" w:line="240" w:lineRule="auto"/>
+        <w:jc w:val="both"/>
+        <w:rPr>
+          <w:rFonts w:eastAsia="MinionPro-Regular" w:cstheme="minorHAnsi"/>
+          <w:lang w:val="en-US"/>
+        </w:rPr>
+      </w:pPr>
+      <w:r>
+        <w:rPr>
+          <w:rFonts w:eastAsia="MinionPro-Regular" w:cstheme="minorHAnsi"/>
+          <w:b/>
+          <w:bCs/>
+        </w:rPr>
+        <w:t>Insufficient Quantity of Training Data</w:t>
+      </w:r>
+      <w:r>
+        <w:rPr>
+          <w:rFonts w:eastAsia="MinionPro-Regular" w:cstheme="minorHAnsi"/>
+          <w:lang w:val="en-US"/>
+        </w:rPr>
+        <w:t xml:space="preserve"> </w:t>
+      </w:r>
+      <w:r>
+        <w:rPr>
+          <w:rFonts w:eastAsia="MinionPro-Regular" w:cstheme="minorHAnsi"/>
+          <w:lang w:val="en-US"/>
+        </w:rPr>
+        <w:t>–</w:t>
+      </w:r>
+      <w:r>
+        <w:rPr>
+          <w:rFonts w:eastAsia="MinionPro-Regular" w:cstheme="minorHAnsi"/>
+          <w:lang w:val="en-US"/>
+        </w:rPr>
+        <w:t xml:space="preserve"> </w:t>
+      </w:r>
+      <w:r>
+        <w:rPr>
+          <w:rFonts w:eastAsia="MinionPro-Regular" w:cstheme="minorHAnsi"/>
+          <w:lang w:val="en-US"/>
+        </w:rPr>
+        <w:t>For many years researchers have proved that</w:t>
+      </w:r>
+      <w:r>
+        <w:rPr>
+          <w:rFonts w:eastAsia="MinionPro-Regular" w:cstheme="minorHAnsi"/>
+          <w:b/>
+          <w:bCs/>
+          <w:lang w:val="en-US"/>
+        </w:rPr>
+        <w:t xml:space="preserve"> </w:t>
+      </w:r>
+      <w:r>
+        <w:rPr>
+          <w:rFonts w:eastAsia="MinionPro-Regular" w:cstheme="minorHAnsi"/>
           <w:lang w:val="en-DE"/>
         </w:rPr>
-        <w:t>In short, since your main task is to select a learning algorithm and train it on some</w:t>
+        <w:t>data matters more than algorithms for complex problems</w:t>
+      </w:r>
+      <w:r>
+        <w:rPr>
+          <w:rFonts w:eastAsia="MinionPro-Regular" w:cstheme="minorHAnsi"/>
+          <w:lang w:val="en-US"/>
+        </w:rPr>
+        <w:t>. V</w:t>
+      </w:r>
+      <w:r>
+        <w:rPr>
+          <w:rFonts w:eastAsia="MinionPro-Regular" w:cstheme="minorHAnsi"/>
+          <w:lang w:val="en-DE"/>
+        </w:rPr>
+        <w:t xml:space="preserve">ery different Machine Learning algorithms, including </w:t>
+      </w:r>
+      <w:proofErr w:type="gramStart"/>
+      <w:r>
+        <w:rPr>
+          <w:rFonts w:eastAsia="MinionPro-Regular" w:cstheme="minorHAnsi"/>
+          <w:lang w:val="en-DE"/>
+        </w:rPr>
+        <w:t>fairly</w:t>
       </w:r>
       <w:r>
         <w:rPr>
@@ -7985,81 +8125,833 @@
           <w:rFonts w:eastAsia="MinionPro-Regular" w:cstheme="minorHAnsi"/>
           <w:lang w:val="en-DE"/>
         </w:rPr>
-        <w:t xml:space="preserve">data, the two things that can go wrong are </w:t>
-      </w:r>
-      <w:r>
-        <w:rPr>
-          <w:rFonts w:eastAsia="MinionPro-Regular" w:cstheme="minorHAnsi"/>
-          <w:b/>
-          <w:bCs/>
-          <w:u w:val="single"/>
+        <w:t>simple</w:t>
+      </w:r>
+      <w:proofErr w:type="gramEnd"/>
+      <w:r>
+        <w:rPr>
+          <w:rFonts w:eastAsia="MinionPro-Regular" w:cstheme="minorHAnsi"/>
+          <w:lang w:val="en-US"/>
+        </w:rPr>
+        <w:t xml:space="preserve"> </w:t>
+      </w:r>
+      <w:r>
+        <w:rPr>
+          <w:rFonts w:eastAsia="MinionPro-Regular" w:cstheme="minorHAnsi"/>
           <w:lang w:val="en-DE"/>
         </w:rPr>
-        <w:t>“bad algorithm”</w:t>
+        <w:t>ones, performed almost identically well on a complex problem of natural language</w:t>
+      </w:r>
+      <w:r>
+        <w:rPr>
+          <w:rFonts w:eastAsia="MinionPro-Regular" w:cstheme="minorHAnsi"/>
+          <w:lang w:val="en-US"/>
+        </w:rPr>
+        <w:t xml:space="preserve"> </w:t>
       </w:r>
       <w:r>
         <w:rPr>
           <w:rFonts w:eastAsia="MinionPro-Regular" w:cstheme="minorHAnsi"/>
           <w:lang w:val="en-DE"/>
         </w:rPr>
-        <w:t xml:space="preserve"> and </w:t>
-      </w:r>
-      <w:r>
-        <w:rPr>
-          <w:rFonts w:eastAsia="MinionPro-Regular" w:cstheme="minorHAnsi"/>
-          <w:b/>
-          <w:bCs/>
-          <w:u w:val="single"/>
+        <w:t>disambiguation</w:t>
+      </w:r>
+      <w:r>
+        <w:rPr>
+          <w:rFonts w:eastAsia="MinionPro-Regular" w:cstheme="minorHAnsi"/>
+          <w:lang w:val="en-US"/>
+        </w:rPr>
+        <w:t xml:space="preserve"> </w:t>
+      </w:r>
+      <w:r>
+        <w:rPr>
+          <w:rFonts w:eastAsia="MinionPro-Regular" w:cstheme="minorHAnsi"/>
           <w:lang w:val="en-DE"/>
         </w:rPr>
-        <w:t>“bad data.”</w:t>
-      </w:r>
-    </w:p>
-    <w:p>
-      <w:pPr>
-        <w:autoSpaceDE w:val="0"/>
-        <w:autoSpaceDN w:val="0"/>
-        <w:adjustRightInd w:val="0"/>
-        <w:spacing w:after="0" w:line="240" w:lineRule="auto"/>
-        <w:jc w:val="both"/>
-        <w:rPr>
-          <w:rFonts w:eastAsia="MinionPro-Regular" w:cstheme="minorHAnsi"/>
-          <w:b/>
-          <w:bCs/>
-          <w:u w:val="single"/>
-          <w:lang w:val="en-US"/>
-        </w:rPr>
-      </w:pPr>
-    </w:p>
-    <w:p>
-      <w:pPr>
-        <w:autoSpaceDE w:val="0"/>
-        <w:autoSpaceDN w:val="0"/>
-        <w:adjustRightInd w:val="0"/>
-        <w:spacing w:after="0" w:line="240" w:lineRule="auto"/>
-        <w:jc w:val="both"/>
-        <w:rPr>
-          <w:rFonts w:eastAsia="MinionPro-Regular" w:cstheme="minorHAnsi"/>
-          <w:b/>
-          <w:bCs/>
-          <w:u w:val="single"/>
-          <w:lang w:val="en-US"/>
-        </w:rPr>
-      </w:pPr>
-    </w:p>
-    <w:p>
-      <w:pPr>
-        <w:autoSpaceDE w:val="0"/>
-        <w:autoSpaceDN w:val="0"/>
-        <w:adjustRightInd w:val="0"/>
-        <w:spacing w:after="0" w:line="240" w:lineRule="auto"/>
-        <w:jc w:val="both"/>
-        <w:rPr>
-          <w:rFonts w:eastAsia="MinionPro-Regular" w:cstheme="minorHAnsi"/>
-          <w:b/>
-          <w:bCs/>
-          <w:u w:val="single"/>
-          <w:lang w:val="en-US"/>
+        <w:t>once they were given enough data</w:t>
+      </w:r>
+      <w:r>
+        <w:rPr>
+          <w:rFonts w:eastAsia="MinionPro-Regular" w:cstheme="minorHAnsi"/>
+          <w:lang w:val="en-US"/>
+        </w:rPr>
+        <w:t>.</w:t>
+      </w:r>
+    </w:p>
+    <w:p>
+      <w:pPr>
+        <w:pStyle w:val="ListParagraph"/>
+        <w:autoSpaceDE w:val="0"/>
+        <w:autoSpaceDN w:val="0"/>
+        <w:adjustRightInd w:val="0"/>
+        <w:spacing w:after="0" w:line="240" w:lineRule="auto"/>
+        <w:jc w:val="both"/>
+        <w:rPr>
+          <w:rFonts w:eastAsia="MinionPro-Regular" w:cstheme="minorHAnsi"/>
+          <w:lang w:val="en-US"/>
+        </w:rPr>
+      </w:pPr>
+      <w:r>
+        <w:rPr>
+          <w:rFonts w:eastAsia="MinionPro-Regular" w:cstheme="minorHAnsi"/>
+          <w:lang w:val="en-US"/>
+        </w:rPr>
+        <w:t xml:space="preserve"> </w:t>
+      </w:r>
+    </w:p>
+    <w:p>
+      <w:pPr>
+        <w:pStyle w:val="ListParagraph"/>
+        <w:numPr>
+          <w:ilvl w:val="0"/>
+          <w:numId w:val="14"/>
+        </w:numPr>
+        <w:autoSpaceDE w:val="0"/>
+        <w:autoSpaceDN w:val="0"/>
+        <w:adjustRightInd w:val="0"/>
+        <w:spacing w:after="0" w:line="240" w:lineRule="auto"/>
+        <w:jc w:val="both"/>
+        <w:rPr>
+          <w:rFonts w:eastAsia="MinionPro-Regular" w:cstheme="minorHAnsi"/>
+          <w:lang w:val="en-US"/>
+        </w:rPr>
+      </w:pPr>
+      <w:r>
+        <w:rPr>
+          <w:rFonts w:eastAsia="MinionPro-Regular" w:cstheme="minorHAnsi"/>
+          <w:b/>
+          <w:bCs/>
+        </w:rPr>
+        <w:t>Nonrepresentative Training Data</w:t>
+      </w:r>
+      <w:r>
+        <w:rPr>
+          <w:rFonts w:eastAsia="MinionPro-Regular" w:cstheme="minorHAnsi"/>
+          <w:b/>
+          <w:bCs/>
+          <w:lang w:val="en-US"/>
+        </w:rPr>
+        <w:t xml:space="preserve"> – </w:t>
+      </w:r>
+      <w:r>
+        <w:rPr>
+          <w:rFonts w:eastAsia="MinionPro-Regular" w:cstheme="minorHAnsi"/>
+          <w:lang w:val="en-US"/>
+        </w:rPr>
+        <w:t>w</w:t>
+      </w:r>
+      <w:r>
+        <w:rPr>
+          <w:rFonts w:eastAsia="MinionPro-Regular" w:cstheme="minorHAnsi"/>
+          <w:lang w:val="en-US"/>
+        </w:rPr>
+        <w:t xml:space="preserve">hether you use instance-based learning or model-based learning, in order to generalize well, </w:t>
+      </w:r>
+      <w:proofErr w:type="gramStart"/>
+      <w:r>
+        <w:rPr>
+          <w:rFonts w:eastAsia="MinionPro-Regular" w:cstheme="minorHAnsi"/>
+          <w:lang w:val="en-US"/>
+        </w:rPr>
+        <w:t>It</w:t>
+      </w:r>
+      <w:proofErr w:type="gramEnd"/>
+      <w:r>
+        <w:rPr>
+          <w:rFonts w:eastAsia="MinionPro-Regular" w:cstheme="minorHAnsi"/>
+          <w:lang w:val="en-US"/>
+        </w:rPr>
+        <w:t xml:space="preserve"> is crucial to use a training set that is representative of the </w:t>
+      </w:r>
+      <w:r>
+        <w:rPr>
+          <w:rFonts w:eastAsia="MinionPro-Regular" w:cstheme="minorHAnsi"/>
+          <w:lang w:val="en-US"/>
+        </w:rPr>
+        <w:t xml:space="preserve">(new) </w:t>
+      </w:r>
+      <w:r>
+        <w:rPr>
+          <w:rFonts w:eastAsia="MinionPro-Regular" w:cstheme="minorHAnsi"/>
+          <w:lang w:val="en-US"/>
+        </w:rPr>
+        <w:t>cases you want to generalize</w:t>
+      </w:r>
+      <w:r>
+        <w:rPr>
+          <w:rFonts w:eastAsia="MinionPro-Regular" w:cstheme="minorHAnsi"/>
+          <w:lang w:val="en-US"/>
+        </w:rPr>
+        <w:t xml:space="preserve"> </w:t>
+      </w:r>
+      <w:r>
+        <w:rPr>
+          <w:rFonts w:eastAsia="MinionPro-Regular" w:cstheme="minorHAnsi"/>
+          <w:lang w:val="en-US"/>
+        </w:rPr>
+        <w:t xml:space="preserve">to. This is often harder than it sounds: </w:t>
+      </w:r>
+    </w:p>
+    <w:p>
+      <w:pPr>
+        <w:pStyle w:val="ListParagraph"/>
+        <w:numPr>
+          <w:ilvl w:val="1"/>
+          <w:numId w:val="14"/>
+        </w:numPr>
+        <w:autoSpaceDE w:val="0"/>
+        <w:autoSpaceDN w:val="0"/>
+        <w:adjustRightInd w:val="0"/>
+        <w:spacing w:after="0" w:line="240" w:lineRule="auto"/>
+        <w:jc w:val="both"/>
+        <w:rPr>
+          <w:rFonts w:eastAsia="MinionPro-Regular" w:cstheme="minorHAnsi"/>
+          <w:lang w:val="en-US"/>
+        </w:rPr>
+      </w:pPr>
+      <w:r>
+        <w:rPr>
+          <w:rFonts w:eastAsia="MinionPro-Regular" w:cstheme="minorHAnsi"/>
+          <w:lang w:val="en-US"/>
+        </w:rPr>
+        <w:t>if the sample is too small, you will have</w:t>
+      </w:r>
+      <w:r>
+        <w:rPr>
+          <w:rFonts w:eastAsia="MinionPro-Regular" w:cstheme="minorHAnsi"/>
+          <w:lang w:val="en-US"/>
+        </w:rPr>
+        <w:t xml:space="preserve"> </w:t>
+      </w:r>
+      <w:r>
+        <w:rPr>
+          <w:rFonts w:eastAsia="MinionPro-Regular" w:cstheme="minorHAnsi"/>
+          <w:b/>
+          <w:bCs/>
+          <w:i/>
+          <w:iCs/>
+          <w:lang w:val="en-US"/>
+        </w:rPr>
+        <w:t>sampling noise</w:t>
+      </w:r>
+      <w:r>
+        <w:rPr>
+          <w:rFonts w:eastAsia="MinionPro-Regular" w:cstheme="minorHAnsi"/>
+          <w:lang w:val="en-US"/>
+        </w:rPr>
+        <w:t xml:space="preserve"> (i.e., nonrepresentative data </w:t>
+      </w:r>
+      <w:proofErr w:type="gramStart"/>
+      <w:r>
+        <w:rPr>
+          <w:rFonts w:eastAsia="MinionPro-Regular" w:cstheme="minorHAnsi"/>
+          <w:lang w:val="en-US"/>
+        </w:rPr>
+        <w:t>as a result of</w:t>
+      </w:r>
+      <w:proofErr w:type="gramEnd"/>
+      <w:r>
+        <w:rPr>
+          <w:rFonts w:eastAsia="MinionPro-Regular" w:cstheme="minorHAnsi"/>
+          <w:lang w:val="en-US"/>
+        </w:rPr>
+        <w:t xml:space="preserve"> chance), </w:t>
+      </w:r>
+    </w:p>
+    <w:p>
+      <w:pPr>
+        <w:pStyle w:val="ListParagraph"/>
+        <w:numPr>
+          <w:ilvl w:val="1"/>
+          <w:numId w:val="14"/>
+        </w:numPr>
+        <w:autoSpaceDE w:val="0"/>
+        <w:autoSpaceDN w:val="0"/>
+        <w:adjustRightInd w:val="0"/>
+        <w:spacing w:after="0" w:line="240" w:lineRule="auto"/>
+        <w:jc w:val="both"/>
+        <w:rPr>
+          <w:rFonts w:eastAsia="MinionPro-Regular" w:cstheme="minorHAnsi"/>
+          <w:lang w:val="en-US"/>
+        </w:rPr>
+      </w:pPr>
+      <w:r>
+        <w:rPr>
+          <w:rFonts w:eastAsia="MinionPro-Regular" w:cstheme="minorHAnsi"/>
+          <w:lang w:val="en-US"/>
+        </w:rPr>
+        <w:t>but even very large</w:t>
+      </w:r>
+      <w:r>
+        <w:rPr>
+          <w:rFonts w:eastAsia="MinionPro-Regular" w:cstheme="minorHAnsi"/>
+          <w:lang w:val="en-US"/>
+        </w:rPr>
+        <w:t xml:space="preserve"> </w:t>
+      </w:r>
+      <w:r>
+        <w:rPr>
+          <w:rFonts w:eastAsia="MinionPro-Regular" w:cstheme="minorHAnsi"/>
+          <w:lang w:val="en-US"/>
+        </w:rPr>
+        <w:t>samples can be non</w:t>
+      </w:r>
+      <w:r>
+        <w:rPr>
+          <w:rFonts w:eastAsia="MinionPro-Regular" w:cstheme="minorHAnsi"/>
+          <w:lang w:val="en-US"/>
+        </w:rPr>
+        <w:t>-</w:t>
+      </w:r>
+      <w:r>
+        <w:rPr>
+          <w:rFonts w:eastAsia="MinionPro-Regular" w:cstheme="minorHAnsi"/>
+          <w:lang w:val="en-US"/>
+        </w:rPr>
+        <w:t>representative if the sampling method is flawed. This is called</w:t>
+      </w:r>
+      <w:r>
+        <w:rPr>
+          <w:rFonts w:eastAsia="MinionPro-Regular" w:cstheme="minorHAnsi"/>
+          <w:lang w:val="en-US"/>
+        </w:rPr>
+        <w:t xml:space="preserve"> </w:t>
+      </w:r>
+      <w:r>
+        <w:rPr>
+          <w:rFonts w:eastAsia="MinionPro-Regular" w:cstheme="minorHAnsi"/>
+          <w:b/>
+          <w:bCs/>
+          <w:i/>
+          <w:iCs/>
+          <w:lang w:val="en-US"/>
+        </w:rPr>
+        <w:t>sampling bias</w:t>
+      </w:r>
+      <w:r>
+        <w:rPr>
+          <w:rFonts w:eastAsia="MinionPro-Regular" w:cstheme="minorHAnsi"/>
+          <w:lang w:val="en-US"/>
+        </w:rPr>
+        <w:t>.</w:t>
+      </w:r>
+    </w:p>
+    <w:p>
+      <w:pPr>
+        <w:pStyle w:val="ListParagraph"/>
+        <w:autoSpaceDE w:val="0"/>
+        <w:autoSpaceDN w:val="0"/>
+        <w:adjustRightInd w:val="0"/>
+        <w:spacing w:after="0" w:line="240" w:lineRule="auto"/>
+        <w:jc w:val="both"/>
+        <w:rPr>
+          <w:rFonts w:eastAsia="MinionPro-Regular" w:cstheme="minorHAnsi"/>
+          <w:b/>
+          <w:bCs/>
+        </w:rPr>
+      </w:pPr>
+    </w:p>
+    <w:p>
+      <w:pPr>
+        <w:pStyle w:val="ListParagraph"/>
+        <w:numPr>
+          <w:ilvl w:val="0"/>
+          <w:numId w:val="15"/>
+        </w:numPr>
+        <w:autoSpaceDE w:val="0"/>
+        <w:autoSpaceDN w:val="0"/>
+        <w:adjustRightInd w:val="0"/>
+        <w:spacing w:after="0" w:line="240" w:lineRule="auto"/>
+        <w:jc w:val="both"/>
+        <w:rPr>
+          <w:rFonts w:eastAsia="MinionPro-Regular" w:cstheme="minorHAnsi"/>
+          <w:b/>
+          <w:bCs/>
+        </w:rPr>
+      </w:pPr>
+      <w:r>
+        <w:rPr>
+          <w:rFonts w:eastAsia="MinionPro-Regular" w:cstheme="minorHAnsi"/>
+          <w:b/>
+          <w:bCs/>
+        </w:rPr>
+        <w:t>Poor-Quality Data</w:t>
+      </w:r>
+      <w:r>
+        <w:rPr>
+          <w:rFonts w:eastAsia="MinionPro-Regular" w:cstheme="minorHAnsi"/>
+          <w:b/>
+          <w:bCs/>
+          <w:lang w:val="en-US"/>
+        </w:rPr>
+        <w:t xml:space="preserve"> – </w:t>
+      </w:r>
+      <w:r>
+        <w:rPr>
+          <w:rFonts w:eastAsia="MinionPro-Regular" w:cstheme="minorHAnsi"/>
+          <w:lang w:val="en-DE"/>
+        </w:rPr>
+        <w:t>Obviously, if your training data is full of errors, outliers, and noise (e.g., due to poor</w:t>
+      </w:r>
+      <w:r>
+        <w:rPr>
+          <w:rFonts w:eastAsia="MinionPro-Regular" w:cstheme="minorHAnsi"/>
+          <w:lang w:val="en-US"/>
+        </w:rPr>
+        <w:t xml:space="preserve"> </w:t>
+      </w:r>
+      <w:r>
+        <w:rPr>
+          <w:rFonts w:eastAsia="MinionPro-Regular" w:cstheme="minorHAnsi"/>
+          <w:lang w:val="en-DE"/>
+        </w:rPr>
+        <w:t>quality</w:t>
+      </w:r>
+      <w:r>
+        <w:rPr>
+          <w:rFonts w:eastAsia="MinionPro-Regular" w:cstheme="minorHAnsi"/>
+          <w:lang w:val="en-US"/>
+        </w:rPr>
+        <w:t xml:space="preserve"> </w:t>
+      </w:r>
+      <w:r>
+        <w:rPr>
+          <w:rFonts w:eastAsia="MinionPro-Regular" w:cstheme="minorHAnsi"/>
+          <w:lang w:val="en-DE"/>
+        </w:rPr>
+        <w:t>measurements), it will make it harder for the system to detect the</w:t>
+      </w:r>
+      <w:r>
+        <w:rPr>
+          <w:rFonts w:eastAsia="MinionPro-Regular" w:cstheme="minorHAnsi"/>
+          <w:lang w:val="en-US"/>
+        </w:rPr>
+        <w:t xml:space="preserve"> </w:t>
+      </w:r>
+      <w:r>
+        <w:rPr>
+          <w:rFonts w:eastAsia="MinionPro-Regular" w:cstheme="minorHAnsi"/>
+          <w:lang w:val="en-DE"/>
+        </w:rPr>
+        <w:t>underlying</w:t>
+      </w:r>
+      <w:r>
+        <w:rPr>
+          <w:rFonts w:eastAsia="MinionPro-Regular" w:cstheme="minorHAnsi"/>
+          <w:lang w:val="en-US"/>
+        </w:rPr>
+        <w:t xml:space="preserve"> </w:t>
+      </w:r>
+      <w:r>
+        <w:rPr>
+          <w:rFonts w:eastAsia="MinionPro-Regular" w:cstheme="minorHAnsi"/>
+          <w:lang w:val="en-DE"/>
+        </w:rPr>
+        <w:t>patterns, so your system is less likely to perform well.</w:t>
+      </w:r>
+    </w:p>
+    <w:p>
+      <w:pPr>
+        <w:pStyle w:val="ListParagraph"/>
+        <w:numPr>
+          <w:ilvl w:val="1"/>
+          <w:numId w:val="15"/>
+        </w:numPr>
+        <w:autoSpaceDE w:val="0"/>
+        <w:autoSpaceDN w:val="0"/>
+        <w:adjustRightInd w:val="0"/>
+        <w:spacing w:after="0" w:line="240" w:lineRule="auto"/>
+        <w:jc w:val="both"/>
+        <w:rPr>
+          <w:rFonts w:eastAsia="MinionPro-Regular" w:cstheme="minorHAnsi"/>
+        </w:rPr>
+      </w:pPr>
+      <w:r>
+        <w:rPr>
+          <w:rFonts w:eastAsia="MinionPro-Regular" w:cstheme="minorHAnsi"/>
+        </w:rPr>
+        <w:t>Most data scientists spend a significant part of their time cleaning up your training data.</w:t>
+      </w:r>
+      <w:r>
+        <w:rPr>
+          <w:rFonts w:eastAsia="MinionPro-Regular" w:cstheme="minorHAnsi"/>
+          <w:lang w:val="en-US"/>
+        </w:rPr>
+        <w:t xml:space="preserve"> </w:t>
+      </w:r>
+      <w:r>
+        <w:rPr>
+          <w:rFonts w:eastAsia="MinionPro-Regular" w:cstheme="minorHAnsi"/>
+          <w:lang w:val="en-US"/>
+        </w:rPr>
+        <w:t xml:space="preserve">A couple of examples of when </w:t>
+      </w:r>
+      <w:proofErr w:type="gramStart"/>
+      <w:r>
+        <w:rPr>
+          <w:rFonts w:eastAsia="MinionPro-Regular" w:cstheme="minorHAnsi"/>
+          <w:lang w:val="en-US"/>
+        </w:rPr>
+        <w:t>you'd</w:t>
+      </w:r>
+      <w:proofErr w:type="gramEnd"/>
+      <w:r>
+        <w:rPr>
+          <w:rFonts w:eastAsia="MinionPro-Regular" w:cstheme="minorHAnsi"/>
+          <w:lang w:val="en-US"/>
+        </w:rPr>
+        <w:t xml:space="preserve"> want to clean up training data:</w:t>
+      </w:r>
+    </w:p>
+    <w:p>
+      <w:pPr>
+        <w:pStyle w:val="ListParagraph"/>
+        <w:numPr>
+          <w:ilvl w:val="2"/>
+          <w:numId w:val="15"/>
+        </w:numPr>
+        <w:autoSpaceDE w:val="0"/>
+        <w:autoSpaceDN w:val="0"/>
+        <w:adjustRightInd w:val="0"/>
+        <w:spacing w:after="0" w:line="240" w:lineRule="auto"/>
+        <w:jc w:val="both"/>
+        <w:rPr>
+          <w:rFonts w:eastAsia="MinionPro-Regular" w:cstheme="minorHAnsi"/>
+        </w:rPr>
+      </w:pPr>
+      <w:r>
+        <w:rPr>
+          <w:rFonts w:eastAsia="MinionPro-Regular" w:cstheme="minorHAnsi"/>
+          <w:lang w:val="en-DE"/>
+        </w:rPr>
+        <w:t>If some instances are clearly outliers, it may help to simply discard them or try to</w:t>
+      </w:r>
+      <w:r>
+        <w:rPr>
+          <w:rFonts w:eastAsia="MinionPro-Regular" w:cstheme="minorHAnsi"/>
+          <w:lang w:val="en-US"/>
+        </w:rPr>
+        <w:t xml:space="preserve"> </w:t>
+      </w:r>
+      <w:r>
+        <w:rPr>
+          <w:rFonts w:eastAsia="MinionPro-Regular" w:cstheme="minorHAnsi"/>
+          <w:lang w:val="en-DE"/>
+        </w:rPr>
+        <w:t>fix the errors manually.</w:t>
+      </w:r>
+    </w:p>
+    <w:p>
+      <w:pPr>
+        <w:pStyle w:val="ListParagraph"/>
+        <w:numPr>
+          <w:ilvl w:val="2"/>
+          <w:numId w:val="15"/>
+        </w:numPr>
+        <w:autoSpaceDE w:val="0"/>
+        <w:autoSpaceDN w:val="0"/>
+        <w:adjustRightInd w:val="0"/>
+        <w:spacing w:after="0" w:line="240" w:lineRule="auto"/>
+        <w:jc w:val="both"/>
+        <w:rPr>
+          <w:rFonts w:eastAsia="MinionPro-Regular" w:cstheme="minorHAnsi"/>
+        </w:rPr>
+      </w:pPr>
+      <w:r>
+        <w:rPr>
+          <w:rFonts w:eastAsia="MinionPro-Regular" w:cstheme="minorHAnsi"/>
+          <w:lang w:val="en-DE"/>
+        </w:rPr>
+        <w:t>If some instances are missing a few features (e.g., 5% of your customers did not</w:t>
+      </w:r>
+      <w:r>
+        <w:rPr>
+          <w:rFonts w:eastAsia="MinionPro-Regular" w:cstheme="minorHAnsi"/>
+          <w:lang w:val="en-US"/>
+        </w:rPr>
+        <w:t xml:space="preserve"> </w:t>
+      </w:r>
+      <w:r>
+        <w:rPr>
+          <w:rFonts w:eastAsia="MinionPro-Regular" w:cstheme="minorHAnsi"/>
+          <w:lang w:val="en-DE"/>
+        </w:rPr>
+        <w:t>specify their age), you must decide whether you want to ignore this attribute altogether,</w:t>
+      </w:r>
+      <w:r>
+        <w:rPr>
+          <w:rFonts w:eastAsia="MinionPro-Regular" w:cstheme="minorHAnsi"/>
+          <w:lang w:val="en-US"/>
+        </w:rPr>
+        <w:t xml:space="preserve"> </w:t>
+      </w:r>
+      <w:r>
+        <w:rPr>
+          <w:rFonts w:eastAsia="MinionPro-Regular" w:cstheme="minorHAnsi"/>
+          <w:lang w:val="en-DE"/>
+        </w:rPr>
+        <w:t>ignore these instances, fill in the missing values (e.g., with the median</w:t>
+      </w:r>
+      <w:r>
+        <w:rPr>
+          <w:rFonts w:eastAsia="MinionPro-Regular" w:cstheme="minorHAnsi"/>
+          <w:lang w:val="en-US"/>
+        </w:rPr>
+        <w:t xml:space="preserve"> </w:t>
+      </w:r>
+      <w:r>
+        <w:rPr>
+          <w:rFonts w:eastAsia="MinionPro-Regular" w:cstheme="minorHAnsi"/>
+          <w:lang w:val="en-DE"/>
+        </w:rPr>
+        <w:t>age), or train one model with the feature and one model without it.</w:t>
+      </w:r>
+    </w:p>
+    <w:p>
+      <w:pPr>
+        <w:autoSpaceDE w:val="0"/>
+        <w:autoSpaceDN w:val="0"/>
+        <w:adjustRightInd w:val="0"/>
+        <w:spacing w:after="0" w:line="240" w:lineRule="auto"/>
+        <w:rPr>
+          <w:rFonts w:eastAsia="MinionPro-Regular" w:cstheme="minorHAnsi"/>
+          <w:b/>
+          <w:bCs/>
+        </w:rPr>
+      </w:pPr>
+    </w:p>
+    <w:p>
+      <w:pPr>
+        <w:pStyle w:val="ListParagraph"/>
+        <w:numPr>
+          <w:ilvl w:val="0"/>
+          <w:numId w:val="15"/>
+        </w:numPr>
+        <w:autoSpaceDE w:val="0"/>
+        <w:autoSpaceDN w:val="0"/>
+        <w:adjustRightInd w:val="0"/>
+        <w:spacing w:after="0" w:line="240" w:lineRule="auto"/>
+        <w:jc w:val="both"/>
+        <w:rPr>
+          <w:rFonts w:eastAsia="MinionPro-Regular" w:cstheme="minorHAnsi"/>
+          <w:b/>
+          <w:bCs/>
+        </w:rPr>
+      </w:pPr>
+      <w:r>
+        <w:rPr>
+          <w:rFonts w:eastAsia="MinionPro-Regular" w:cstheme="minorHAnsi"/>
+          <w:b/>
+          <w:bCs/>
+        </w:rPr>
+        <w:t>Irrelevant Features</w:t>
+      </w:r>
+      <w:r>
+        <w:rPr>
+          <w:rFonts w:eastAsia="MinionPro-Regular" w:cstheme="minorHAnsi"/>
+          <w:b/>
+          <w:bCs/>
+          <w:lang w:val="en-US"/>
+        </w:rPr>
+        <w:t xml:space="preserve"> – </w:t>
+      </w:r>
+      <w:r>
+        <w:rPr>
+          <w:rFonts w:eastAsia="MinionPro-Regular" w:cstheme="minorHAnsi"/>
+          <w:lang w:val="en-DE"/>
+        </w:rPr>
+        <w:t>Your system will only be capable of learning</w:t>
+      </w:r>
+      <w:r>
+        <w:rPr>
+          <w:rFonts w:eastAsia="MinionPro-Regular" w:cstheme="minorHAnsi"/>
+          <w:lang w:val="en-US"/>
+        </w:rPr>
+        <w:t xml:space="preserve"> </w:t>
+      </w:r>
+      <w:r>
+        <w:rPr>
+          <w:rFonts w:eastAsia="MinionPro-Regular" w:cstheme="minorHAnsi"/>
+          <w:lang w:val="en-DE"/>
+        </w:rPr>
+        <w:t>if the training data contains enough relevant features and not too many irrelevant</w:t>
+      </w:r>
+      <w:r>
+        <w:rPr>
+          <w:rFonts w:eastAsia="MinionPro-Regular" w:cstheme="minorHAnsi"/>
+          <w:lang w:val="en-US"/>
+        </w:rPr>
+        <w:t xml:space="preserve"> </w:t>
+      </w:r>
+      <w:r>
+        <w:rPr>
+          <w:rFonts w:eastAsia="MinionPro-Regular" w:cstheme="minorHAnsi"/>
+          <w:lang w:val="en-DE"/>
+        </w:rPr>
+        <w:t>ones.</w:t>
+      </w:r>
+    </w:p>
+    <w:p>
+      <w:pPr>
+        <w:pStyle w:val="ListParagraph"/>
+        <w:autoSpaceDE w:val="0"/>
+        <w:autoSpaceDN w:val="0"/>
+        <w:adjustRightInd w:val="0"/>
+        <w:spacing w:after="0" w:line="240" w:lineRule="auto"/>
+        <w:rPr>
+          <w:rFonts w:eastAsia="MinionPro-Regular" w:cstheme="minorHAnsi"/>
+          <w:b/>
+          <w:bCs/>
+        </w:rPr>
+      </w:pPr>
+    </w:p>
+    <w:p>
+      <w:pPr>
+        <w:pStyle w:val="ListParagraph"/>
+        <w:autoSpaceDE w:val="0"/>
+        <w:autoSpaceDN w:val="0"/>
+        <w:adjustRightInd w:val="0"/>
+        <w:spacing w:after="0" w:line="240" w:lineRule="auto"/>
+        <w:rPr>
+          <w:rFonts w:eastAsia="MinionPro-Regular" w:cstheme="minorHAnsi"/>
+          <w:b/>
+          <w:bCs/>
+        </w:rPr>
+      </w:pPr>
+    </w:p>
+    <w:p>
+      <w:pPr>
+        <w:pStyle w:val="ListParagraph"/>
+        <w:numPr>
+          <w:ilvl w:val="0"/>
+          <w:numId w:val="14"/>
+        </w:numPr>
+        <w:autoSpaceDE w:val="0"/>
+        <w:autoSpaceDN w:val="0"/>
+        <w:adjustRightInd w:val="0"/>
+        <w:spacing w:after="0" w:line="240" w:lineRule="auto"/>
+        <w:jc w:val="both"/>
+        <w:rPr>
+          <w:rFonts w:eastAsia="MinionPro-Regular" w:cstheme="minorHAnsi"/>
+          <w:b/>
+          <w:bCs/>
+        </w:rPr>
+      </w:pPr>
+      <w:r>
+        <w:rPr>
+          <w:rFonts w:eastAsia="MinionPro-Regular" w:cstheme="minorHAnsi"/>
+          <w:b/>
+          <w:bCs/>
+        </w:rPr>
+        <w:t>Overfitting the Training Data</w:t>
+      </w:r>
+      <w:r>
+        <w:rPr>
+          <w:rFonts w:eastAsia="MinionPro-Regular" w:cstheme="minorHAnsi"/>
+          <w:b/>
+          <w:bCs/>
+          <w:lang w:val="en-US"/>
+        </w:rPr>
+        <w:t xml:space="preserve"> – </w:t>
+      </w:r>
+      <w:proofErr w:type="spellStart"/>
+      <w:r>
+        <w:rPr>
+          <w:rFonts w:eastAsia="MinionPro-Regular" w:cstheme="minorHAnsi"/>
+          <w:b/>
+          <w:bCs/>
+          <w:lang w:val="en-US"/>
+        </w:rPr>
+        <w:t>sd</w:t>
+      </w:r>
+      <w:proofErr w:type="spellEnd"/>
+      <w:r>
+        <w:rPr>
+          <w:rFonts w:eastAsia="MinionPro-Regular" w:cstheme="minorHAnsi"/>
+          <w:b/>
+          <w:bCs/>
+          <w:lang w:val="en-US"/>
+        </w:rPr>
+        <w:t xml:space="preserve">  </w:t>
+      </w:r>
+    </w:p>
+    <w:p>
+      <w:pPr>
+        <w:pStyle w:val="ListParagraph"/>
+        <w:numPr>
+          <w:ilvl w:val="0"/>
+          <w:numId w:val="14"/>
+        </w:numPr>
+        <w:autoSpaceDE w:val="0"/>
+        <w:autoSpaceDN w:val="0"/>
+        <w:adjustRightInd w:val="0"/>
+        <w:spacing w:after="0" w:line="240" w:lineRule="auto"/>
+        <w:jc w:val="both"/>
+        <w:rPr>
+          <w:rFonts w:eastAsia="MinionPro-Regular" w:cstheme="minorHAnsi"/>
+          <w:b/>
+          <w:bCs/>
+        </w:rPr>
+      </w:pPr>
+      <w:r>
+        <w:rPr>
+          <w:rFonts w:eastAsia="MinionPro-Regular" w:cstheme="minorHAnsi"/>
+          <w:b/>
+          <w:bCs/>
+        </w:rPr>
+        <w:t>Underfitting the Training Data</w:t>
+      </w:r>
+      <w:r>
+        <w:rPr>
+          <w:rFonts w:eastAsia="MinionPro-Regular" w:cstheme="minorHAnsi"/>
+          <w:b/>
+          <w:bCs/>
+          <w:lang w:val="en-US"/>
+        </w:rPr>
+        <w:t xml:space="preserve"> – </w:t>
+      </w:r>
+      <w:proofErr w:type="spellStart"/>
+      <w:r>
+        <w:rPr>
+          <w:rFonts w:eastAsia="MinionPro-Regular" w:cstheme="minorHAnsi"/>
+          <w:b/>
+          <w:bCs/>
+          <w:lang w:val="en-US"/>
+        </w:rPr>
+        <w:t>sd</w:t>
+      </w:r>
+      <w:proofErr w:type="spellEnd"/>
+      <w:r>
+        <w:rPr>
+          <w:rFonts w:eastAsia="MinionPro-Regular" w:cstheme="minorHAnsi"/>
+          <w:b/>
+          <w:bCs/>
+          <w:lang w:val="en-US"/>
+        </w:rPr>
+        <w:t xml:space="preserve"> </w:t>
+      </w:r>
+    </w:p>
+    <w:p>
+      <w:pPr>
+        <w:autoSpaceDE w:val="0"/>
+        <w:autoSpaceDN w:val="0"/>
+        <w:adjustRightInd w:val="0"/>
+        <w:spacing w:after="0" w:line="240" w:lineRule="auto"/>
+        <w:jc w:val="both"/>
+        <w:rPr>
+          <w:rFonts w:eastAsia="MinionPro-Regular" w:cstheme="minorHAnsi"/>
+        </w:rPr>
+      </w:pPr>
+    </w:p>
+    <w:p>
+      <w:pPr>
+        <w:autoSpaceDE w:val="0"/>
+        <w:autoSpaceDN w:val="0"/>
+        <w:adjustRightInd w:val="0"/>
+        <w:spacing w:after="0" w:line="240" w:lineRule="auto"/>
+        <w:jc w:val="both"/>
+        <w:rPr>
+          <w:rFonts w:eastAsia="MinionPro-Regular" w:cstheme="minorHAnsi"/>
         </w:rPr>
       </w:pPr>
     </w:p>
@@ -8699,7 +9591,6 @@
                 <w:rFonts w:eastAsia="MinionPro-Regular" w:cstheme="minorHAnsi"/>
                 <w:lang w:val="en-US"/>
               </w:rPr>
-              <w:lastRenderedPageBreak/>
               <w:t>Machine</w:t>
             </w:r>
           </w:p>
@@ -10099,7 +10990,6 @@
           <w:sz w:val="24"/>
           <w:szCs w:val="24"/>
         </w:rPr>
-        <w:lastRenderedPageBreak/>
         <w:t>Exercises</w:t>
       </w:r>
     </w:p>
@@ -10437,6 +11327,7 @@
         <w:rPr>
           <w:rFonts w:eastAsia="MinionPro-Regular" w:cstheme="minorHAnsi"/>
         </w:rPr>
+        <w:lastRenderedPageBreak/>
         <w:t>What is out-of-core learning?</w:t>
       </w:r>
     </w:p>
@@ -11088,7 +11979,7 @@
   <w:abstractNum w:abstractNumId="1" w15:restartNumberingAfterBreak="0">
     <w:nsid w:val="057B663A"/>
     <w:multiLevelType w:val="hybridMultilevel"/>
-    <w:tmpl w:val="F8C8A242"/>
+    <w:tmpl w:val="C31CC41E"/>
     <w:lvl w:ilvl="0" w:tplc="20000001">
       <w:start w:val="1"/>
       <w:numFmt w:val="bullet"/>
@@ -12078,6 +12969,119 @@
     </w:lvl>
   </w:abstractNum>
   <w:abstractNum w:abstractNumId="10" w15:restartNumberingAfterBreak="0">
+    <w:nsid w:val="39D57165"/>
+    <w:multiLevelType w:val="hybridMultilevel"/>
+    <w:tmpl w:val="892E0B0C"/>
+    <w:lvl w:ilvl="0" w:tplc="20000001">
+      <w:start w:val="1"/>
+      <w:numFmt w:val="bullet"/>
+      <w:lvlText w:val=""/>
+      <w:lvlJc w:val="left"/>
+      <w:pPr>
+        <w:ind w:left="720" w:hanging="360"/>
+      </w:pPr>
+      <w:rPr>
+        <w:rFonts w:ascii="Symbol" w:hAnsi="Symbol" w:hint="default"/>
+      </w:rPr>
+    </w:lvl>
+    <w:lvl w:ilvl="1" w:tplc="20000003">
+      <w:start w:val="1"/>
+      <w:numFmt w:val="bullet"/>
+      <w:lvlText w:val="o"/>
+      <w:lvlJc w:val="left"/>
+      <w:pPr>
+        <w:ind w:left="1440" w:hanging="360"/>
+      </w:pPr>
+      <w:rPr>
+        <w:rFonts w:ascii="Courier New" w:hAnsi="Courier New" w:cs="Courier New" w:hint="default"/>
+      </w:rPr>
+    </w:lvl>
+    <w:lvl w:ilvl="2" w:tplc="20000005">
+      <w:start w:val="1"/>
+      <w:numFmt w:val="bullet"/>
+      <w:lvlText w:val=""/>
+      <w:lvlJc w:val="left"/>
+      <w:pPr>
+        <w:ind w:left="2160" w:hanging="360"/>
+      </w:pPr>
+      <w:rPr>
+        <w:rFonts w:ascii="Wingdings" w:hAnsi="Wingdings" w:hint="default"/>
+      </w:rPr>
+    </w:lvl>
+    <w:lvl w:ilvl="3" w:tplc="20000001" w:tentative="1">
+      <w:start w:val="1"/>
+      <w:numFmt w:val="bullet"/>
+      <w:lvlText w:val=""/>
+      <w:lvlJc w:val="left"/>
+      <w:pPr>
+        <w:ind w:left="2880" w:hanging="360"/>
+      </w:pPr>
+      <w:rPr>
+        <w:rFonts w:ascii="Symbol" w:hAnsi="Symbol" w:hint="default"/>
+      </w:rPr>
+    </w:lvl>
+    <w:lvl w:ilvl="4" w:tplc="20000003" w:tentative="1">
+      <w:start w:val="1"/>
+      <w:numFmt w:val="bullet"/>
+      <w:lvlText w:val="o"/>
+      <w:lvlJc w:val="left"/>
+      <w:pPr>
+        <w:ind w:left="3600" w:hanging="360"/>
+      </w:pPr>
+      <w:rPr>
+        <w:rFonts w:ascii="Courier New" w:hAnsi="Courier New" w:cs="Courier New" w:hint="default"/>
+      </w:rPr>
+    </w:lvl>
+    <w:lvl w:ilvl="5" w:tplc="20000005" w:tentative="1">
+      <w:start w:val="1"/>
+      <w:numFmt w:val="bullet"/>
+      <w:lvlText w:val=""/>
+      <w:lvlJc w:val="left"/>
+      <w:pPr>
+        <w:ind w:left="4320" w:hanging="360"/>
+      </w:pPr>
+      <w:rPr>
+        <w:rFonts w:ascii="Wingdings" w:hAnsi="Wingdings" w:hint="default"/>
+      </w:rPr>
+    </w:lvl>
+    <w:lvl w:ilvl="6" w:tplc="20000001" w:tentative="1">
+      <w:start w:val="1"/>
+      <w:numFmt w:val="bullet"/>
+      <w:lvlText w:val=""/>
+      <w:lvlJc w:val="left"/>
+      <w:pPr>
+        <w:ind w:left="5040" w:hanging="360"/>
+      </w:pPr>
+      <w:rPr>
+        <w:rFonts w:ascii="Symbol" w:hAnsi="Symbol" w:hint="default"/>
+      </w:rPr>
+    </w:lvl>
+    <w:lvl w:ilvl="7" w:tplc="20000003" w:tentative="1">
+      <w:start w:val="1"/>
+      <w:numFmt w:val="bullet"/>
+      <w:lvlText w:val="o"/>
+      <w:lvlJc w:val="left"/>
+      <w:pPr>
+        <w:ind w:left="5760" w:hanging="360"/>
+      </w:pPr>
+      <w:rPr>
+        <w:rFonts w:ascii="Courier New" w:hAnsi="Courier New" w:cs="Courier New" w:hint="default"/>
+      </w:rPr>
+    </w:lvl>
+    <w:lvl w:ilvl="8" w:tplc="20000005" w:tentative="1">
+      <w:start w:val="1"/>
+      <w:numFmt w:val="bullet"/>
+      <w:lvlText w:val=""/>
+      <w:lvlJc w:val="left"/>
+      <w:pPr>
+        <w:ind w:left="6480" w:hanging="360"/>
+      </w:pPr>
+      <w:rPr>
+        <w:rFonts w:ascii="Wingdings" w:hAnsi="Wingdings" w:hint="default"/>
+      </w:rPr>
+    </w:lvl>
+  </w:abstractNum>
+  <w:abstractNum w:abstractNumId="11" w15:restartNumberingAfterBreak="0">
     <w:nsid w:val="4C1E5D64"/>
     <w:multiLevelType w:val="hybridMultilevel"/>
     <w:tmpl w:val="747E748E"/>
@@ -12166,7 +13170,7 @@
       </w:pPr>
     </w:lvl>
   </w:abstractNum>
-  <w:abstractNum w:abstractNumId="11" w15:restartNumberingAfterBreak="0">
+  <w:abstractNum w:abstractNumId="12" w15:restartNumberingAfterBreak="0">
     <w:nsid w:val="571C0A43"/>
     <w:multiLevelType w:val="hybridMultilevel"/>
     <w:tmpl w:val="A8649E70"/>
@@ -12279,7 +13283,7 @@
       </w:rPr>
     </w:lvl>
   </w:abstractNum>
-  <w:abstractNum w:abstractNumId="12" w15:restartNumberingAfterBreak="0">
+  <w:abstractNum w:abstractNumId="13" w15:restartNumberingAfterBreak="0">
     <w:nsid w:val="6F6376C6"/>
     <w:multiLevelType w:val="hybridMultilevel"/>
     <w:tmpl w:val="A4ACEFA8"/>
@@ -12392,7 +13396,7 @@
       </w:rPr>
     </w:lvl>
   </w:abstractNum>
-  <w:abstractNum w:abstractNumId="13" w15:restartNumberingAfterBreak="0">
+  <w:abstractNum w:abstractNumId="14" w15:restartNumberingAfterBreak="0">
     <w:nsid w:val="6FD458E8"/>
     <w:multiLevelType w:val="hybridMultilevel"/>
     <w:tmpl w:val="78DE5156"/>
@@ -12509,7 +13513,7 @@
     <w:abstractNumId w:val="7"/>
   </w:num>
   <w:num w:numId="2">
-    <w:abstractNumId w:val="10"/>
+    <w:abstractNumId w:val="11"/>
   </w:num>
   <w:num w:numId="3">
     <w:abstractNumId w:val="8"/>
@@ -12524,16 +13528,16 @@
     <w:abstractNumId w:val="0"/>
   </w:num>
   <w:num w:numId="7">
-    <w:abstractNumId w:val="11"/>
+    <w:abstractNumId w:val="12"/>
   </w:num>
   <w:num w:numId="8">
     <w:abstractNumId w:val="4"/>
   </w:num>
   <w:num w:numId="9">
-    <w:abstractNumId w:val="12"/>
+    <w:abstractNumId w:val="13"/>
   </w:num>
   <w:num w:numId="10">
-    <w:abstractNumId w:val="13"/>
+    <w:abstractNumId w:val="14"/>
   </w:num>
   <w:num w:numId="11">
     <w:abstractNumId w:val="6"/>
@@ -12546,6 +13550,9 @@
   </w:num>
   <w:num w:numId="14">
     <w:abstractNumId w:val="1"/>
+  </w:num>
+  <w:num w:numId="15">
+    <w:abstractNumId w:val="10"/>
   </w:num>
 </w:numbering>
 </file>

</xml_diff>